<commit_message>
update the third part
</commit_message>
<xml_diff>
--- a/Document/Shopping Management System.docx
+++ b/Document/Shopping Management System.docx
@@ -4,7 +4,7 @@
   <w:body>
     <w:p>
       <w:pPr>
-        <w:pStyle w:val="Title"/>
+        <w:pStyle w:val="a4"/>
         <w:jc w:val="center"/>
       </w:pPr>
       <w:r>
@@ -13,12 +13,12 @@
     </w:p>
     <w:p>
       <w:pPr>
-        <w:pStyle w:val="Heading1"/>
-      </w:pPr>
-    </w:p>
-    <w:p>
-      <w:pPr>
-        <w:pStyle w:val="Heading1"/>
+        <w:pStyle w:val="1"/>
+      </w:pPr>
+    </w:p>
+    <w:p>
+      <w:pPr>
+        <w:pStyle w:val="1"/>
         <w:numPr>
           <w:ilvl w:val="0"/>
           <w:numId w:val="6"/>
@@ -30,7 +30,7 @@
     </w:p>
     <w:p>
       <w:pPr>
-        <w:pStyle w:val="Heading1"/>
+        <w:pStyle w:val="1"/>
         <w:ind w:left="360"/>
       </w:pPr>
       <w:r>
@@ -55,7 +55,7 @@
                     </pic:cNvPicPr>
                   </pic:nvPicPr>
                   <pic:blipFill>
-                    <a:blip r:embed="rId5">
+                    <a:blip r:embed="rId7">
                       <a:extLst>
                         <a:ext uri="{28A0092B-C50C-407E-A947-70E740481C1C}">
                           <a14:useLocalDpi xmlns:a14="http://schemas.microsoft.com/office/drawing/2010/main" val="0"/>
@@ -89,7 +89,7 @@
     </w:p>
     <w:p>
       <w:pPr>
-        <w:pStyle w:val="Heading1"/>
+        <w:pStyle w:val="1"/>
         <w:numPr>
           <w:ilvl w:val="0"/>
           <w:numId w:val="6"/>
@@ -98,8 +98,6 @@
       <w:r>
         <w:t>Price management subsystem</w:t>
       </w:r>
-      <w:bookmarkStart w:id="0" w:name="_GoBack"/>
-      <w:bookmarkEnd w:id="0"/>
     </w:p>
     <w:p/>
     <w:p>
@@ -128,7 +126,7 @@
                     </pic:cNvPicPr>
                   </pic:nvPicPr>
                   <pic:blipFill>
-                    <a:blip r:embed="rId6">
+                    <a:blip r:embed="rId8">
                       <a:extLst>
                         <a:ext uri="{28A0092B-C50C-407E-A947-70E740481C1C}">
                           <a14:useLocalDpi xmlns:a14="http://schemas.microsoft.com/office/drawing/2010/main" val="0"/>
@@ -162,7 +160,7 @@
     </w:p>
     <w:p>
       <w:pPr>
-        <w:pStyle w:val="Heading1"/>
+        <w:pStyle w:val="1"/>
         <w:numPr>
           <w:ilvl w:val="0"/>
           <w:numId w:val="6"/>
@@ -175,12 +173,12 @@
     <w:p/>
     <w:p>
       <w:pPr>
-        <w:pStyle w:val="ListParagraph"/>
-      </w:pPr>
-    </w:p>
-    <w:p>
-      <w:pPr>
-        <w:pStyle w:val="ListParagraph"/>
+        <w:pStyle w:val="a3"/>
+      </w:pPr>
+    </w:p>
+    <w:p>
+      <w:pPr>
+        <w:pStyle w:val="a3"/>
       </w:pPr>
       <w:r>
         <w:object w:dxaOrig="16641" w:dyaOrig="5321" w14:anchorId="26867562">
@@ -203,21 +201,21 @@
             <v:path o:extrusionok="f" gradientshapeok="t" o:connecttype="rect"/>
             <o:lock v:ext="edit" aspectratio="t"/>
           </v:shapetype>
-          <v:shape id="_x0000_i1025" type="#_x0000_t75" style="width:467.7pt;height:149.75pt" o:ole="">
-            <v:imagedata r:id="rId7" o:title=""/>
+          <v:shape id="_x0000_i1025" type="#_x0000_t75" style="width:467.4pt;height:150pt" o:ole="">
+            <v:imagedata r:id="rId9" o:title=""/>
           </v:shape>
-          <o:OLEObject Type="Embed" ProgID="Visio.Drawing.15" ShapeID="_x0000_i1025" DrawAspect="Content" ObjectID="_1578665066" r:id="rId8"/>
+          <o:OLEObject Type="Embed" ProgID="Visio.Drawing.15" ShapeID="_x0000_i1025" DrawAspect="Content" ObjectID="_1578676738" r:id="rId10"/>
         </w:object>
       </w:r>
     </w:p>
     <w:p>
       <w:pPr>
-        <w:pStyle w:val="ListParagraph"/>
-      </w:pPr>
-    </w:p>
-    <w:p>
-      <w:pPr>
-        <w:pStyle w:val="ListParagraph"/>
+        <w:pStyle w:val="a3"/>
+      </w:pPr>
+    </w:p>
+    <w:p>
+      <w:pPr>
+        <w:pStyle w:val="a3"/>
       </w:pPr>
       <w:r>
         <w:t>Some of key feature:</w:t>
@@ -225,7 +223,7 @@
     </w:p>
     <w:p>
       <w:pPr>
-        <w:pStyle w:val="ListParagraph"/>
+        <w:pStyle w:val="a3"/>
         <w:numPr>
           <w:ilvl w:val="0"/>
           <w:numId w:val="4"/>
@@ -237,7 +235,7 @@
     </w:p>
     <w:p>
       <w:pPr>
-        <w:pStyle w:val="ListParagraph"/>
+        <w:pStyle w:val="a3"/>
         <w:numPr>
           <w:ilvl w:val="0"/>
           <w:numId w:val="4"/>
@@ -249,7 +247,7 @@
     </w:p>
     <w:p>
       <w:pPr>
-        <w:pStyle w:val="ListParagraph"/>
+        <w:pStyle w:val="a3"/>
         <w:numPr>
           <w:ilvl w:val="0"/>
           <w:numId w:val="4"/>
@@ -261,7 +259,7 @@
     </w:p>
     <w:p>
       <w:pPr>
-        <w:pStyle w:val="ListParagraph"/>
+        <w:pStyle w:val="a3"/>
         <w:numPr>
           <w:ilvl w:val="1"/>
           <w:numId w:val="4"/>
@@ -273,7 +271,7 @@
     </w:p>
     <w:p>
       <w:pPr>
-        <w:pStyle w:val="ListParagraph"/>
+        <w:pStyle w:val="a3"/>
         <w:numPr>
           <w:ilvl w:val="1"/>
           <w:numId w:val="4"/>
@@ -285,7 +283,7 @@
     </w:p>
     <w:p>
       <w:pPr>
-        <w:pStyle w:val="ListParagraph"/>
+        <w:pStyle w:val="a3"/>
         <w:numPr>
           <w:ilvl w:val="1"/>
           <w:numId w:val="4"/>
@@ -297,7 +295,7 @@
     </w:p>
     <w:p>
       <w:pPr>
-        <w:pStyle w:val="ListParagraph"/>
+        <w:pStyle w:val="a3"/>
         <w:numPr>
           <w:ilvl w:val="0"/>
           <w:numId w:val="4"/>
@@ -309,7 +307,7 @@
     </w:p>
     <w:p>
       <w:pPr>
-        <w:pStyle w:val="ListParagraph"/>
+        <w:pStyle w:val="a3"/>
         <w:numPr>
           <w:ilvl w:val="1"/>
           <w:numId w:val="4"/>
@@ -321,7 +319,7 @@
     </w:p>
     <w:p>
       <w:pPr>
-        <w:pStyle w:val="ListParagraph"/>
+        <w:pStyle w:val="a3"/>
         <w:numPr>
           <w:ilvl w:val="1"/>
           <w:numId w:val="4"/>
@@ -333,7 +331,7 @@
     </w:p>
     <w:p>
       <w:pPr>
-        <w:pStyle w:val="ListParagraph"/>
+        <w:pStyle w:val="a3"/>
         <w:numPr>
           <w:ilvl w:val="1"/>
           <w:numId w:val="4"/>
@@ -345,7 +343,7 @@
     </w:p>
     <w:p>
       <w:pPr>
-        <w:pStyle w:val="ListParagraph"/>
+        <w:pStyle w:val="a3"/>
         <w:numPr>
           <w:ilvl w:val="0"/>
           <w:numId w:val="4"/>
@@ -357,7 +355,7 @@
     </w:p>
     <w:p>
       <w:pPr>
-        <w:pStyle w:val="ListParagraph"/>
+        <w:pStyle w:val="a3"/>
         <w:numPr>
           <w:ilvl w:val="1"/>
           <w:numId w:val="4"/>
@@ -369,7 +367,7 @@
     </w:p>
     <w:p>
       <w:pPr>
-        <w:pStyle w:val="ListParagraph"/>
+        <w:pStyle w:val="a3"/>
         <w:numPr>
           <w:ilvl w:val="1"/>
           <w:numId w:val="4"/>
@@ -381,7 +379,7 @@
     </w:p>
     <w:p>
       <w:pPr>
-        <w:pStyle w:val="ListParagraph"/>
+        <w:pStyle w:val="a3"/>
         <w:numPr>
           <w:ilvl w:val="1"/>
           <w:numId w:val="4"/>
@@ -393,7 +391,7 @@
     </w:p>
     <w:p>
       <w:pPr>
-        <w:pStyle w:val="ListParagraph"/>
+        <w:pStyle w:val="a3"/>
         <w:numPr>
           <w:ilvl w:val="1"/>
           <w:numId w:val="4"/>
@@ -405,7 +403,7 @@
     </w:p>
     <w:p>
       <w:pPr>
-        <w:pStyle w:val="ListParagraph"/>
+        <w:pStyle w:val="a3"/>
         <w:numPr>
           <w:ilvl w:val="1"/>
           <w:numId w:val="4"/>
@@ -417,25 +415,388 @@
     </w:p>
     <w:p>
       <w:pPr>
-        <w:pStyle w:val="ListParagraph"/>
-      </w:pPr>
-    </w:p>
-    <w:p>
-      <w:pPr>
-        <w:pStyle w:val="Heading1"/>
+        <w:pStyle w:val="a3"/>
+      </w:pPr>
+    </w:p>
+    <w:p>
+      <w:pPr>
+        <w:pStyle w:val="a3"/>
         <w:numPr>
           <w:ilvl w:val="0"/>
           <w:numId w:val="6"/>
         </w:numPr>
-      </w:pPr>
-      <w:r>
-        <w:t>Warehouse management subsystem (product storage, inventory…)</w:t>
-      </w:r>
-    </w:p>
-    <w:p>
-      <w:pPr>
-        <w:pStyle w:val="ListParagraph"/>
-      </w:pPr>
+        <w:rPr>
+          <w:rFonts w:asciiTheme="majorHAnsi" w:eastAsiaTheme="majorEastAsia" w:hAnsiTheme="majorHAnsi" w:cstheme="majorBidi"/>
+          <w:color w:val="2F5496" w:themeColor="accent1" w:themeShade="BF"/>
+          <w:sz w:val="32"/>
+          <w:szCs w:val="32"/>
+        </w:rPr>
+      </w:pPr>
+      <w:r>
+        <w:rPr>
+          <w:rFonts w:asciiTheme="majorHAnsi" w:eastAsiaTheme="majorEastAsia" w:hAnsiTheme="majorHAnsi" w:cstheme="majorBidi"/>
+          <w:color w:val="2F5496" w:themeColor="accent1" w:themeShade="BF"/>
+          <w:sz w:val="32"/>
+          <w:szCs w:val="32"/>
+        </w:rPr>
+        <w:t>Inventory  management, warehouse management subsystem and Log management</w:t>
+      </w:r>
+    </w:p>
+    <w:p>
+      <w:pPr>
+        <w:pStyle w:val="a3"/>
+      </w:pPr>
+    </w:p>
+    <w:p>
+      <w:pPr>
+        <w:pStyle w:val="a3"/>
+      </w:pPr>
+    </w:p>
+    <w:p>
+      <w:pPr>
+        <w:pStyle w:val="a3"/>
+      </w:pPr>
+    </w:p>
+    <w:p>
+      <w:pPr>
+        <w:pStyle w:val="a3"/>
+      </w:pPr>
+    </w:p>
+    <w:p>
+      <w:pPr>
+        <w:pStyle w:val="a3"/>
+      </w:pPr>
+    </w:p>
+    <w:p>
+      <w:pPr>
+        <w:pStyle w:val="a3"/>
+      </w:pPr>
+    </w:p>
+    <w:p>
+      <w:pPr>
+        <w:pStyle w:val="a3"/>
+      </w:pPr>
+    </w:p>
+    <w:p>
+      <w:pPr>
+        <w:pStyle w:val="a3"/>
+      </w:pPr>
+    </w:p>
+    <w:p>
+      <w:pPr>
+        <w:pStyle w:val="a3"/>
+      </w:pPr>
+    </w:p>
+    <w:p>
+      <w:pPr>
+        <w:pStyle w:val="a3"/>
+      </w:pPr>
+    </w:p>
+    <w:p>
+      <w:pPr>
+        <w:pStyle w:val="a3"/>
+      </w:pPr>
+    </w:p>
+    <w:p>
+      <w:pPr>
+        <w:pStyle w:val="a3"/>
+      </w:pPr>
+    </w:p>
+    <w:p>
+      <w:pPr>
+        <w:pStyle w:val="a3"/>
+      </w:pPr>
+    </w:p>
+    <w:p>
+      <w:pPr>
+        <w:pStyle w:val="a3"/>
+      </w:pPr>
+    </w:p>
+    <w:p>
+      <w:pPr>
+        <w:pStyle w:val="a3"/>
+      </w:pPr>
+    </w:p>
+    <w:p>
+      <w:pPr>
+        <w:pStyle w:val="a3"/>
+        <w:rPr>
+          <w:rFonts w:hint="eastAsia"/>
+        </w:rPr>
+      </w:pPr>
+      <w:r>
+        <w:rPr>
+          <w:rFonts w:hint="eastAsia"/>
+        </w:rPr>
+        <w:t>I</w:t>
+      </w:r>
+      <w:r>
+        <w:t>nventory management</w:t>
+      </w:r>
+    </w:p>
+    <w:p>
+      <w:pPr>
+        <w:pStyle w:val="a3"/>
+        <w:rPr>
+          <w:rFonts w:hint="eastAsia"/>
+        </w:rPr>
+      </w:pPr>
+    </w:p>
+    <w:p>
+      <w:pPr>
+        <w:pStyle w:val="a3"/>
+      </w:pPr>
+      <w:r>
+        <w:object w:dxaOrig="9036" w:dyaOrig="5244" w14:anchorId="437EE8F9">
+          <v:shape id="_x0000_i1026" type="#_x0000_t75" style="width:451.8pt;height:262.2pt" o:ole="">
+            <v:imagedata r:id="rId11" o:title=""/>
+          </v:shape>
+          <o:OLEObject Type="Embed" ProgID="Visio.Drawing.15" ShapeID="_x0000_i1026" DrawAspect="Content" ObjectID="_1578676739" r:id="rId12"/>
+        </w:object>
+      </w:r>
+    </w:p>
+    <w:p/>
+    <w:p/>
+    <w:p/>
+    <w:p>
+      <w:pPr>
+        <w:ind w:firstLineChars="350" w:firstLine="700"/>
+      </w:pPr>
+    </w:p>
+    <w:p>
+      <w:pPr>
+        <w:ind w:firstLineChars="350" w:firstLine="700"/>
+      </w:pPr>
+    </w:p>
+    <w:p>
+      <w:pPr>
+        <w:ind w:firstLineChars="350" w:firstLine="700"/>
+      </w:pPr>
+    </w:p>
+    <w:p>
+      <w:pPr>
+        <w:ind w:firstLineChars="350" w:firstLine="700"/>
+      </w:pPr>
+    </w:p>
+    <w:p>
+      <w:pPr>
+        <w:ind w:firstLineChars="350" w:firstLine="700"/>
+      </w:pPr>
+    </w:p>
+    <w:p>
+      <w:pPr>
+        <w:ind w:firstLineChars="350" w:firstLine="700"/>
+      </w:pPr>
+    </w:p>
+    <w:p>
+      <w:pPr>
+        <w:ind w:firstLineChars="350" w:firstLine="700"/>
+      </w:pPr>
+    </w:p>
+    <w:p>
+      <w:pPr>
+        <w:ind w:firstLineChars="350" w:firstLine="700"/>
+      </w:pPr>
+    </w:p>
+    <w:p>
+      <w:pPr>
+        <w:ind w:firstLineChars="350" w:firstLine="700"/>
+      </w:pPr>
+    </w:p>
+    <w:p>
+      <w:pPr>
+        <w:ind w:firstLineChars="350" w:firstLine="700"/>
+      </w:pPr>
+    </w:p>
+    <w:p>
+      <w:pPr>
+        <w:ind w:firstLineChars="350" w:firstLine="700"/>
+      </w:pPr>
+      <w:bookmarkStart w:id="0" w:name="_GoBack"/>
+      <w:bookmarkEnd w:id="0"/>
+    </w:p>
+    <w:p>
+      <w:pPr>
+        <w:ind w:firstLineChars="350" w:firstLine="700"/>
+      </w:pPr>
+    </w:p>
+    <w:p>
+      <w:pPr>
+        <w:ind w:firstLineChars="350" w:firstLine="700"/>
+      </w:pPr>
+    </w:p>
+    <w:p>
+      <w:pPr>
+        <w:rPr>
+          <w:rFonts w:hint="eastAsia"/>
+        </w:rPr>
+      </w:pPr>
+    </w:p>
+    <w:p>
+      <w:pPr>
+        <w:ind w:firstLineChars="350" w:firstLine="700"/>
+        <w:rPr>
+          <w:rFonts w:hint="eastAsia"/>
+        </w:rPr>
+      </w:pPr>
+      <w:r>
+        <w:rPr>
+          <w:rFonts w:hint="eastAsia"/>
+        </w:rPr>
+        <w:lastRenderedPageBreak/>
+        <w:t>W</w:t>
+      </w:r>
+      <w:r>
+        <w:t>arehouse Management</w:t>
+      </w:r>
+    </w:p>
+    <w:p>
+      <w:pPr>
+        <w:pStyle w:val="a3"/>
+      </w:pPr>
+      <w:r>
+        <w:object w:dxaOrig="9012" w:dyaOrig="7008" w14:anchorId="76BC7C42">
+          <v:shape id="_x0000_i1027" type="#_x0000_t75" style="width:450.6pt;height:350.4pt" o:ole="">
+            <v:imagedata r:id="rId13" o:title=""/>
+          </v:shape>
+          <o:OLEObject Type="Embed" ProgID="Visio.Drawing.15" ShapeID="_x0000_i1027" DrawAspect="Content" ObjectID="_1578676740" r:id="rId14"/>
+        </w:object>
+      </w:r>
+    </w:p>
+    <w:p>
+      <w:pPr>
+        <w:rPr>
+          <w:rFonts w:hint="eastAsia"/>
+        </w:rPr>
+      </w:pPr>
+    </w:p>
+    <w:p>
+      <w:pPr>
+        <w:rPr>
+          <w:rFonts w:hint="eastAsia"/>
+        </w:rPr>
+      </w:pPr>
+    </w:p>
+    <w:p>
+      <w:pPr>
+        <w:pStyle w:val="a3"/>
+      </w:pPr>
+    </w:p>
+    <w:p>
+      <w:pPr>
+        <w:pStyle w:val="a3"/>
+      </w:pPr>
+    </w:p>
+    <w:p>
+      <w:pPr>
+        <w:pStyle w:val="a3"/>
+      </w:pPr>
+    </w:p>
+    <w:p>
+      <w:pPr>
+        <w:pStyle w:val="a3"/>
+      </w:pPr>
+    </w:p>
+    <w:p>
+      <w:pPr>
+        <w:pStyle w:val="a3"/>
+      </w:pPr>
+    </w:p>
+    <w:p>
+      <w:pPr>
+        <w:pStyle w:val="a3"/>
+      </w:pPr>
+    </w:p>
+    <w:p>
+      <w:pPr>
+        <w:pStyle w:val="a3"/>
+      </w:pPr>
+    </w:p>
+    <w:p>
+      <w:pPr>
+        <w:pStyle w:val="a3"/>
+      </w:pPr>
+    </w:p>
+    <w:p>
+      <w:pPr>
+        <w:pStyle w:val="a3"/>
+      </w:pPr>
+    </w:p>
+    <w:p>
+      <w:pPr>
+        <w:pStyle w:val="a3"/>
+      </w:pPr>
+    </w:p>
+    <w:p>
+      <w:pPr>
+        <w:pStyle w:val="a3"/>
+      </w:pPr>
+    </w:p>
+    <w:p>
+      <w:pPr>
+        <w:pStyle w:val="a3"/>
+      </w:pPr>
+    </w:p>
+    <w:p>
+      <w:pPr>
+        <w:pStyle w:val="a3"/>
+      </w:pPr>
+    </w:p>
+    <w:p>
+      <w:pPr>
+        <w:pStyle w:val="a3"/>
+      </w:pPr>
+    </w:p>
+    <w:p>
+      <w:pPr>
+        <w:pStyle w:val="a3"/>
+      </w:pPr>
+    </w:p>
+    <w:p>
+      <w:pPr>
+        <w:pStyle w:val="a3"/>
+      </w:pPr>
+    </w:p>
+    <w:p>
+      <w:pPr>
+        <w:pStyle w:val="a3"/>
+      </w:pPr>
+    </w:p>
+    <w:p>
+      <w:pPr>
+        <w:pStyle w:val="a3"/>
+      </w:pPr>
+      <w:r>
+        <w:rPr>
+          <w:rFonts w:hint="eastAsia"/>
+        </w:rPr>
+        <w:lastRenderedPageBreak/>
+        <w:t>L</w:t>
+      </w:r>
+      <w:r>
+        <w:t>og system</w:t>
+      </w:r>
+    </w:p>
+    <w:p>
+      <w:pPr>
+        <w:pStyle w:val="a3"/>
+        <w:rPr>
+          <w:rFonts w:hint="eastAsia"/>
+        </w:rPr>
+      </w:pPr>
+    </w:p>
+    <w:p>
+      <w:pPr>
+        <w:pStyle w:val="a3"/>
+      </w:pPr>
+      <w:r>
+        <w:object w:dxaOrig="8773" w:dyaOrig="7008" w14:anchorId="37F7EE15">
+          <v:shape id="_x0000_i1028" type="#_x0000_t75" style="width:438.6pt;height:350.4pt" o:ole="">
+            <v:imagedata r:id="rId15" o:title=""/>
+          </v:shape>
+          <o:OLEObject Type="Embed" ProgID="Visio.Drawing.15" ShapeID="_x0000_i1028" DrawAspect="Content" ObjectID="_1578676741" r:id="rId16"/>
+        </w:object>
+      </w:r>
     </w:p>
     <w:sectPr>
       <w:pgSz w:w="12240" w:h="15840"/>
@@ -445,6 +806,56 @@
     </w:sectPr>
   </w:body>
 </w:document>
+</file>
+
+<file path=word/endnotes.xml><?xml version="1.0" encoding="utf-8"?>
+<w:endnotes xmlns:wpc="http://schemas.microsoft.com/office/word/2010/wordprocessingCanvas" xmlns:cx="http://schemas.microsoft.com/office/drawing/2014/chartex" xmlns:cx1="http://schemas.microsoft.com/office/drawing/2015/9/8/chartex" xmlns:cx2="http://schemas.microsoft.com/office/drawing/2015/10/21/chartex" xmlns:cx3="http://schemas.microsoft.com/office/drawing/2016/5/9/chartex" xmlns:cx4="http://schemas.microsoft.com/office/drawing/2016/5/10/chartex" xmlns:cx5="http://schemas.microsoft.com/office/drawing/2016/5/11/chartex" xmlns:cx6="http://schemas.microsoft.com/office/drawing/2016/5/12/chartex" xmlns:cx7="http://schemas.microsoft.com/office/drawing/2016/5/13/chartex" xmlns:cx8="http://schemas.microsoft.com/office/drawing/2016/5/14/chartex" xmlns:mc="http://schemas.openxmlformats.org/markup-compatibility/2006" xmlns:aink="http://schemas.microsoft.com/office/drawing/2016/ink" xmlns:am3d="http://schemas.microsoft.com/office/drawing/2017/model3d" xmlns:o="urn:schemas-microsoft-com:office:office" xmlns:r="http://schemas.openxmlformats.org/officeDocument/2006/relationships" xmlns:m="http://schemas.openxmlformats.org/officeDocument/2006/math" xmlns:v="urn:schemas-microsoft-com:vml" xmlns:wp14="http://schemas.microsoft.com/office/word/2010/wordprocessingDrawing" xmlns:wp="http://schemas.openxmlformats.org/drawingml/2006/wordprocessingDrawing" xmlns:w10="urn:schemas-microsoft-com:office:word" xmlns:w="http://schemas.openxmlformats.org/wordprocessingml/2006/main" xmlns:w14="http://schemas.microsoft.com/office/word/2010/wordml" xmlns:w15="http://schemas.microsoft.com/office/word/2012/wordml" xmlns:w16cid="http://schemas.microsoft.com/office/word/2016/wordml/cid" xmlns:w16se="http://schemas.microsoft.com/office/word/2015/wordml/symex" xmlns:wpg="http://schemas.microsoft.com/office/word/2010/wordprocessingGroup" xmlns:wpi="http://schemas.microsoft.com/office/word/2010/wordprocessingInk" xmlns:wne="http://schemas.microsoft.com/office/word/2006/wordml" xmlns:wps="http://schemas.microsoft.com/office/word/2010/wordprocessingShape" mc:Ignorable="w14 w15 w16se w16cid wp14">
+  <w:endnote w:type="separator" w:id="-1">
+    <w:p>
+      <w:pPr>
+        <w:spacing w:after="0" w:line="240" w:lineRule="auto"/>
+      </w:pPr>
+      <w:r>
+        <w:separator/>
+      </w:r>
+    </w:p>
+  </w:endnote>
+  <w:endnote w:type="continuationSeparator" w:id="0">
+    <w:p>
+      <w:pPr>
+        <w:spacing w:after="0" w:line="240" w:lineRule="auto"/>
+      </w:pPr>
+      <w:r>
+        <w:continuationSeparator/>
+      </w:r>
+    </w:p>
+  </w:endnote>
+</w:endnotes>
+</file>
+
+<file path=word/footnotes.xml><?xml version="1.0" encoding="utf-8"?>
+<w:footnotes xmlns:wpc="http://schemas.microsoft.com/office/word/2010/wordprocessingCanvas" xmlns:cx="http://schemas.microsoft.com/office/drawing/2014/chartex" xmlns:cx1="http://schemas.microsoft.com/office/drawing/2015/9/8/chartex" xmlns:cx2="http://schemas.microsoft.com/office/drawing/2015/10/21/chartex" xmlns:cx3="http://schemas.microsoft.com/office/drawing/2016/5/9/chartex" xmlns:cx4="http://schemas.microsoft.com/office/drawing/2016/5/10/chartex" xmlns:cx5="http://schemas.microsoft.com/office/drawing/2016/5/11/chartex" xmlns:cx6="http://schemas.microsoft.com/office/drawing/2016/5/12/chartex" xmlns:cx7="http://schemas.microsoft.com/office/drawing/2016/5/13/chartex" xmlns:cx8="http://schemas.microsoft.com/office/drawing/2016/5/14/chartex" xmlns:mc="http://schemas.openxmlformats.org/markup-compatibility/2006" xmlns:aink="http://schemas.microsoft.com/office/drawing/2016/ink" xmlns:am3d="http://schemas.microsoft.com/office/drawing/2017/model3d" xmlns:o="urn:schemas-microsoft-com:office:office" xmlns:r="http://schemas.openxmlformats.org/officeDocument/2006/relationships" xmlns:m="http://schemas.openxmlformats.org/officeDocument/2006/math" xmlns:v="urn:schemas-microsoft-com:vml" xmlns:wp14="http://schemas.microsoft.com/office/word/2010/wordprocessingDrawing" xmlns:wp="http://schemas.openxmlformats.org/drawingml/2006/wordprocessingDrawing" xmlns:w10="urn:schemas-microsoft-com:office:word" xmlns:w="http://schemas.openxmlformats.org/wordprocessingml/2006/main" xmlns:w14="http://schemas.microsoft.com/office/word/2010/wordml" xmlns:w15="http://schemas.microsoft.com/office/word/2012/wordml" xmlns:w16cid="http://schemas.microsoft.com/office/word/2016/wordml/cid" xmlns:w16se="http://schemas.microsoft.com/office/word/2015/wordml/symex" xmlns:wpg="http://schemas.microsoft.com/office/word/2010/wordprocessingGroup" xmlns:wpi="http://schemas.microsoft.com/office/word/2010/wordprocessingInk" xmlns:wne="http://schemas.microsoft.com/office/word/2006/wordml" xmlns:wps="http://schemas.microsoft.com/office/word/2010/wordprocessingShape" mc:Ignorable="w14 w15 w16se w16cid wp14">
+  <w:footnote w:type="separator" w:id="-1">
+    <w:p>
+      <w:pPr>
+        <w:spacing w:after="0" w:line="240" w:lineRule="auto"/>
+      </w:pPr>
+      <w:r>
+        <w:separator/>
+      </w:r>
+    </w:p>
+  </w:footnote>
+  <w:footnote w:type="continuationSeparator" w:id="0">
+    <w:p>
+      <w:pPr>
+        <w:spacing w:after="0" w:line="240" w:lineRule="auto"/>
+      </w:pPr>
+      <w:r>
+        <w:continuationSeparator/>
+      </w:r>
+    </w:p>
+  </w:footnote>
+</w:footnotes>
 </file>
 
 <file path=word/numbering.xml><?xml version="1.0" encoding="utf-8"?>
@@ -1149,6 +1560,7 @@
     <w:lsdException w:name="HTML Sample" w:semiHidden="1" w:unhideWhenUsed="1"/>
     <w:lsdException w:name="HTML Typewriter" w:semiHidden="1" w:unhideWhenUsed="1"/>
     <w:lsdException w:name="HTML Variable" w:semiHidden="1" w:unhideWhenUsed="1"/>
+    <w:lsdException w:name="Normal Table" w:semiHidden="1" w:unhideWhenUsed="1"/>
     <w:lsdException w:name="annotation subject" w:semiHidden="1" w:unhideWhenUsed="1"/>
     <w:lsdException w:name="No List" w:semiHidden="1" w:unhideWhenUsed="1"/>
     <w:lsdException w:name="Outline List 1" w:semiHidden="1" w:unhideWhenUsed="1"/>
@@ -1192,8 +1604,10 @@
     <w:lsdException w:name="Table Elegant" w:semiHidden="1" w:unhideWhenUsed="1"/>
     <w:lsdException w:name="Table Professional" w:semiHidden="1" w:unhideWhenUsed="1"/>
     <w:lsdException w:name="Table Subtle 1" w:semiHidden="1" w:unhideWhenUsed="1"/>
+    <w:lsdException w:name="Table Subtle 2" w:semiHidden="1" w:unhideWhenUsed="1"/>
     <w:lsdException w:name="Table Web 1" w:semiHidden="1" w:unhideWhenUsed="1"/>
     <w:lsdException w:name="Table Web 2" w:semiHidden="1" w:unhideWhenUsed="1"/>
+    <w:lsdException w:name="Table Web 3" w:semiHidden="1" w:unhideWhenUsed="1"/>
     <w:lsdException w:name="Balloon Text" w:semiHidden="1" w:unhideWhenUsed="1"/>
     <w:lsdException w:name="Table Grid" w:uiPriority="39"/>
     <w:lsdException w:name="Table Theme" w:semiHidden="1" w:unhideWhenUsed="1"/>
@@ -1417,16 +1831,16 @@
     <w:lsdException w:name="Hashtag" w:semiHidden="1" w:unhideWhenUsed="1"/>
     <w:lsdException w:name="Unresolved Mention" w:semiHidden="1" w:unhideWhenUsed="1"/>
   </w:latentStyles>
-  <w:style w:type="paragraph" w:default="1" w:styleId="Normal">
+  <w:style w:type="paragraph" w:default="1" w:styleId="a">
     <w:name w:val="Normal"/>
     <w:qFormat/>
     <w:rsid w:val="006F2506"/>
   </w:style>
-  <w:style w:type="paragraph" w:styleId="Heading1">
+  <w:style w:type="paragraph" w:styleId="1">
     <w:name w:val="heading 1"/>
-    <w:basedOn w:val="Normal"/>
-    <w:next w:val="Normal"/>
-    <w:link w:val="Heading1Char"/>
+    <w:basedOn w:val="a"/>
+    <w:next w:val="a"/>
+    <w:link w:val="10"/>
     <w:uiPriority w:val="9"/>
     <w:qFormat/>
     <w:rsid w:val="006F2506"/>
@@ -1443,11 +1857,11 @@
       <w:szCs w:val="32"/>
     </w:rPr>
   </w:style>
-  <w:style w:type="paragraph" w:styleId="Heading2">
+  <w:style w:type="paragraph" w:styleId="2">
     <w:name w:val="heading 2"/>
-    <w:basedOn w:val="Normal"/>
-    <w:next w:val="Normal"/>
-    <w:link w:val="Heading2Char"/>
+    <w:basedOn w:val="a"/>
+    <w:next w:val="a"/>
+    <w:link w:val="20"/>
     <w:uiPriority w:val="9"/>
     <w:semiHidden/>
     <w:unhideWhenUsed/>
@@ -1466,11 +1880,11 @@
       <w:szCs w:val="28"/>
     </w:rPr>
   </w:style>
-  <w:style w:type="paragraph" w:styleId="Heading3">
+  <w:style w:type="paragraph" w:styleId="3">
     <w:name w:val="heading 3"/>
-    <w:basedOn w:val="Normal"/>
-    <w:next w:val="Normal"/>
-    <w:link w:val="Heading3Char"/>
+    <w:basedOn w:val="a"/>
+    <w:next w:val="a"/>
+    <w:link w:val="30"/>
     <w:uiPriority w:val="9"/>
     <w:semiHidden/>
     <w:unhideWhenUsed/>
@@ -1489,11 +1903,11 @@
       <w:szCs w:val="24"/>
     </w:rPr>
   </w:style>
-  <w:style w:type="paragraph" w:styleId="Heading4">
+  <w:style w:type="paragraph" w:styleId="4">
     <w:name w:val="heading 4"/>
-    <w:basedOn w:val="Normal"/>
-    <w:next w:val="Normal"/>
-    <w:link w:val="Heading4Char"/>
+    <w:basedOn w:val="a"/>
+    <w:next w:val="a"/>
+    <w:link w:val="40"/>
     <w:uiPriority w:val="9"/>
     <w:semiHidden/>
     <w:unhideWhenUsed/>
@@ -1511,11 +1925,11 @@
       <w:szCs w:val="22"/>
     </w:rPr>
   </w:style>
-  <w:style w:type="paragraph" w:styleId="Heading5">
+  <w:style w:type="paragraph" w:styleId="5">
     <w:name w:val="heading 5"/>
-    <w:basedOn w:val="Normal"/>
-    <w:next w:val="Normal"/>
-    <w:link w:val="Heading5Char"/>
+    <w:basedOn w:val="a"/>
+    <w:next w:val="a"/>
+    <w:link w:val="50"/>
     <w:uiPriority w:val="9"/>
     <w:semiHidden/>
     <w:unhideWhenUsed/>
@@ -1534,11 +1948,11 @@
       <w:szCs w:val="22"/>
     </w:rPr>
   </w:style>
-  <w:style w:type="paragraph" w:styleId="Heading6">
+  <w:style w:type="paragraph" w:styleId="6">
     <w:name w:val="heading 6"/>
-    <w:basedOn w:val="Normal"/>
-    <w:next w:val="Normal"/>
-    <w:link w:val="Heading6Char"/>
+    <w:basedOn w:val="a"/>
+    <w:next w:val="a"/>
+    <w:link w:val="60"/>
     <w:uiPriority w:val="9"/>
     <w:semiHidden/>
     <w:unhideWhenUsed/>
@@ -1559,11 +1973,11 @@
       <w:szCs w:val="21"/>
     </w:rPr>
   </w:style>
-  <w:style w:type="paragraph" w:styleId="Heading7">
+  <w:style w:type="paragraph" w:styleId="7">
     <w:name w:val="heading 7"/>
-    <w:basedOn w:val="Normal"/>
-    <w:next w:val="Normal"/>
-    <w:link w:val="Heading7Char"/>
+    <w:basedOn w:val="a"/>
+    <w:next w:val="a"/>
+    <w:link w:val="70"/>
     <w:uiPriority w:val="9"/>
     <w:semiHidden/>
     <w:unhideWhenUsed/>
@@ -1584,11 +1998,11 @@
       <w:szCs w:val="21"/>
     </w:rPr>
   </w:style>
-  <w:style w:type="paragraph" w:styleId="Heading8">
+  <w:style w:type="paragraph" w:styleId="8">
     <w:name w:val="heading 8"/>
-    <w:basedOn w:val="Normal"/>
-    <w:next w:val="Normal"/>
-    <w:link w:val="Heading8Char"/>
+    <w:basedOn w:val="a"/>
+    <w:next w:val="a"/>
+    <w:link w:val="80"/>
     <w:uiPriority w:val="9"/>
     <w:semiHidden/>
     <w:unhideWhenUsed/>
@@ -1607,11 +2021,11 @@
       <w:color w:val="44546A" w:themeColor="text2"/>
     </w:rPr>
   </w:style>
-  <w:style w:type="paragraph" w:styleId="Heading9">
+  <w:style w:type="paragraph" w:styleId="9">
     <w:name w:val="heading 9"/>
-    <w:basedOn w:val="Normal"/>
-    <w:next w:val="Normal"/>
-    <w:link w:val="Heading9Char"/>
+    <w:basedOn w:val="a"/>
+    <w:next w:val="a"/>
+    <w:link w:val="90"/>
     <w:uiPriority w:val="9"/>
     <w:semiHidden/>
     <w:unhideWhenUsed/>
@@ -1632,13 +2046,12 @@
       <w:color w:val="44546A" w:themeColor="text2"/>
     </w:rPr>
   </w:style>
-  <w:style w:type="character" w:default="1" w:styleId="DefaultParagraphFont">
+  <w:style w:type="character" w:default="1" w:styleId="a0">
     <w:name w:val="Default Paragraph Font"/>
     <w:uiPriority w:val="1"/>
-    <w:semiHidden/>
     <w:unhideWhenUsed/>
   </w:style>
-  <w:style w:type="table" w:default="1" w:styleId="TableNormal">
+  <w:style w:type="table" w:default="1" w:styleId="a1">
     <w:name w:val="Normal Table"/>
     <w:uiPriority w:val="99"/>
     <w:semiHidden/>
@@ -1653,15 +2066,15 @@
       </w:tblCellMar>
     </w:tblPr>
   </w:style>
-  <w:style w:type="numbering" w:default="1" w:styleId="NoList">
+  <w:style w:type="numbering" w:default="1" w:styleId="a2">
     <w:name w:val="No List"/>
     <w:uiPriority w:val="99"/>
     <w:semiHidden/>
     <w:unhideWhenUsed/>
   </w:style>
-  <w:style w:type="paragraph" w:styleId="ListParagraph">
+  <w:style w:type="paragraph" w:styleId="a3">
     <w:name w:val="List Paragraph"/>
-    <w:basedOn w:val="Normal"/>
+    <w:basedOn w:val="a"/>
     <w:uiPriority w:val="34"/>
     <w:qFormat/>
     <w:rsid w:val="00914F69"/>
@@ -1670,11 +2083,11 @@
       <w:contextualSpacing/>
     </w:pPr>
   </w:style>
-  <w:style w:type="paragraph" w:styleId="Title">
+  <w:style w:type="paragraph" w:styleId="a4">
     <w:name w:val="Title"/>
-    <w:basedOn w:val="Normal"/>
-    <w:next w:val="Normal"/>
-    <w:link w:val="TitleChar"/>
+    <w:basedOn w:val="a"/>
+    <w:next w:val="a"/>
+    <w:link w:val="a5"/>
     <w:uiPriority w:val="10"/>
     <w:qFormat/>
     <w:rsid w:val="006F2506"/>
@@ -1690,10 +2103,10 @@
       <w:szCs w:val="56"/>
     </w:rPr>
   </w:style>
-  <w:style w:type="character" w:customStyle="1" w:styleId="TitleChar">
-    <w:name w:val="Title Char"/>
-    <w:basedOn w:val="DefaultParagraphFont"/>
-    <w:link w:val="Title"/>
+  <w:style w:type="character" w:customStyle="1" w:styleId="a5">
+    <w:name w:val="标题 字符"/>
+    <w:basedOn w:val="a0"/>
+    <w:link w:val="a4"/>
     <w:uiPriority w:val="10"/>
     <w:rsid w:val="006F2506"/>
     <w:rPr>
@@ -1704,10 +2117,10 @@
       <w:szCs w:val="56"/>
     </w:rPr>
   </w:style>
-  <w:style w:type="character" w:customStyle="1" w:styleId="Heading1Char">
-    <w:name w:val="Heading 1 Char"/>
-    <w:basedOn w:val="DefaultParagraphFont"/>
-    <w:link w:val="Heading1"/>
+  <w:style w:type="character" w:customStyle="1" w:styleId="10">
+    <w:name w:val="标题 1 字符"/>
+    <w:basedOn w:val="a0"/>
+    <w:link w:val="1"/>
     <w:uiPriority w:val="9"/>
     <w:rsid w:val="006F2506"/>
     <w:rPr>
@@ -1717,10 +2130,10 @@
       <w:szCs w:val="32"/>
     </w:rPr>
   </w:style>
-  <w:style w:type="character" w:customStyle="1" w:styleId="Heading2Char">
-    <w:name w:val="Heading 2 Char"/>
-    <w:basedOn w:val="DefaultParagraphFont"/>
-    <w:link w:val="Heading2"/>
+  <w:style w:type="character" w:customStyle="1" w:styleId="20">
+    <w:name w:val="标题 2 字符"/>
+    <w:basedOn w:val="a0"/>
+    <w:link w:val="2"/>
     <w:uiPriority w:val="9"/>
     <w:semiHidden/>
     <w:rsid w:val="006F2506"/>
@@ -1731,10 +2144,10 @@
       <w:szCs w:val="28"/>
     </w:rPr>
   </w:style>
-  <w:style w:type="character" w:customStyle="1" w:styleId="Heading3Char">
-    <w:name w:val="Heading 3 Char"/>
-    <w:basedOn w:val="DefaultParagraphFont"/>
-    <w:link w:val="Heading3"/>
+  <w:style w:type="character" w:customStyle="1" w:styleId="30">
+    <w:name w:val="标题 3 字符"/>
+    <w:basedOn w:val="a0"/>
+    <w:link w:val="3"/>
     <w:uiPriority w:val="9"/>
     <w:semiHidden/>
     <w:rsid w:val="006F2506"/>
@@ -1745,10 +2158,10 @@
       <w:szCs w:val="24"/>
     </w:rPr>
   </w:style>
-  <w:style w:type="character" w:customStyle="1" w:styleId="Heading4Char">
-    <w:name w:val="Heading 4 Char"/>
-    <w:basedOn w:val="DefaultParagraphFont"/>
-    <w:link w:val="Heading4"/>
+  <w:style w:type="character" w:customStyle="1" w:styleId="40">
+    <w:name w:val="标题 4 字符"/>
+    <w:basedOn w:val="a0"/>
+    <w:link w:val="4"/>
     <w:uiPriority w:val="9"/>
     <w:semiHidden/>
     <w:rsid w:val="006F2506"/>
@@ -1758,10 +2171,10 @@
       <w:szCs w:val="22"/>
     </w:rPr>
   </w:style>
-  <w:style w:type="character" w:customStyle="1" w:styleId="Heading5Char">
-    <w:name w:val="Heading 5 Char"/>
-    <w:basedOn w:val="DefaultParagraphFont"/>
-    <w:link w:val="Heading5"/>
+  <w:style w:type="character" w:customStyle="1" w:styleId="50">
+    <w:name w:val="标题 5 字符"/>
+    <w:basedOn w:val="a0"/>
+    <w:link w:val="5"/>
     <w:uiPriority w:val="9"/>
     <w:semiHidden/>
     <w:rsid w:val="006F2506"/>
@@ -1772,10 +2185,10 @@
       <w:szCs w:val="22"/>
     </w:rPr>
   </w:style>
-  <w:style w:type="character" w:customStyle="1" w:styleId="Heading6Char">
-    <w:name w:val="Heading 6 Char"/>
-    <w:basedOn w:val="DefaultParagraphFont"/>
-    <w:link w:val="Heading6"/>
+  <w:style w:type="character" w:customStyle="1" w:styleId="60">
+    <w:name w:val="标题 6 字符"/>
+    <w:basedOn w:val="a0"/>
+    <w:link w:val="6"/>
     <w:uiPriority w:val="9"/>
     <w:semiHidden/>
     <w:rsid w:val="006F2506"/>
@@ -1788,10 +2201,10 @@
       <w:szCs w:val="21"/>
     </w:rPr>
   </w:style>
-  <w:style w:type="character" w:customStyle="1" w:styleId="Heading7Char">
-    <w:name w:val="Heading 7 Char"/>
-    <w:basedOn w:val="DefaultParagraphFont"/>
-    <w:link w:val="Heading7"/>
+  <w:style w:type="character" w:customStyle="1" w:styleId="70">
+    <w:name w:val="标题 7 字符"/>
+    <w:basedOn w:val="a0"/>
+    <w:link w:val="7"/>
     <w:uiPriority w:val="9"/>
     <w:semiHidden/>
     <w:rsid w:val="006F2506"/>
@@ -1804,10 +2217,10 @@
       <w:szCs w:val="21"/>
     </w:rPr>
   </w:style>
-  <w:style w:type="character" w:customStyle="1" w:styleId="Heading8Char">
-    <w:name w:val="Heading 8 Char"/>
-    <w:basedOn w:val="DefaultParagraphFont"/>
-    <w:link w:val="Heading8"/>
+  <w:style w:type="character" w:customStyle="1" w:styleId="80">
+    <w:name w:val="标题 8 字符"/>
+    <w:basedOn w:val="a0"/>
+    <w:link w:val="8"/>
     <w:uiPriority w:val="9"/>
     <w:semiHidden/>
     <w:rsid w:val="006F2506"/>
@@ -1818,10 +2231,10 @@
       <w:color w:val="44546A" w:themeColor="text2"/>
     </w:rPr>
   </w:style>
-  <w:style w:type="character" w:customStyle="1" w:styleId="Heading9Char">
-    <w:name w:val="Heading 9 Char"/>
-    <w:basedOn w:val="DefaultParagraphFont"/>
-    <w:link w:val="Heading9"/>
+  <w:style w:type="character" w:customStyle="1" w:styleId="90">
+    <w:name w:val="标题 9 字符"/>
+    <w:basedOn w:val="a0"/>
+    <w:link w:val="9"/>
     <w:uiPriority w:val="9"/>
     <w:semiHidden/>
     <w:rsid w:val="006F2506"/>
@@ -1834,10 +2247,10 @@
       <w:color w:val="44546A" w:themeColor="text2"/>
     </w:rPr>
   </w:style>
-  <w:style w:type="paragraph" w:styleId="Caption">
+  <w:style w:type="paragraph" w:styleId="a6">
     <w:name w:val="caption"/>
-    <w:basedOn w:val="Normal"/>
-    <w:next w:val="Normal"/>
+    <w:basedOn w:val="a"/>
+    <w:next w:val="a"/>
     <w:uiPriority w:val="35"/>
     <w:semiHidden/>
     <w:unhideWhenUsed/>
@@ -1854,11 +2267,11 @@
       <w:spacing w:val="6"/>
     </w:rPr>
   </w:style>
-  <w:style w:type="paragraph" w:styleId="Subtitle">
+  <w:style w:type="paragraph" w:styleId="a7">
     <w:name w:val="Subtitle"/>
-    <w:basedOn w:val="Normal"/>
-    <w:next w:val="Normal"/>
-    <w:link w:val="SubtitleChar"/>
+    <w:basedOn w:val="a"/>
+    <w:next w:val="a"/>
+    <w:link w:val="a8"/>
     <w:uiPriority w:val="11"/>
     <w:qFormat/>
     <w:rsid w:val="006F2506"/>
@@ -1874,10 +2287,10 @@
       <w:szCs w:val="24"/>
     </w:rPr>
   </w:style>
-  <w:style w:type="character" w:customStyle="1" w:styleId="SubtitleChar">
-    <w:name w:val="Subtitle Char"/>
-    <w:basedOn w:val="DefaultParagraphFont"/>
-    <w:link w:val="Subtitle"/>
+  <w:style w:type="character" w:customStyle="1" w:styleId="a8">
+    <w:name w:val="副标题 字符"/>
+    <w:basedOn w:val="a0"/>
+    <w:link w:val="a7"/>
     <w:uiPriority w:val="11"/>
     <w:rsid w:val="006F2506"/>
     <w:rPr>
@@ -1886,9 +2299,9 @@
       <w:szCs w:val="24"/>
     </w:rPr>
   </w:style>
-  <w:style w:type="character" w:styleId="Strong">
+  <w:style w:type="character" w:styleId="a9">
     <w:name w:val="Strong"/>
-    <w:basedOn w:val="DefaultParagraphFont"/>
+    <w:basedOn w:val="a0"/>
     <w:uiPriority w:val="22"/>
     <w:qFormat/>
     <w:rsid w:val="006F2506"/>
@@ -1897,9 +2310,9 @@
       <w:bCs/>
     </w:rPr>
   </w:style>
-  <w:style w:type="character" w:styleId="Emphasis">
+  <w:style w:type="character" w:styleId="aa">
     <w:name w:val="Emphasis"/>
-    <w:basedOn w:val="DefaultParagraphFont"/>
+    <w:basedOn w:val="a0"/>
     <w:uiPriority w:val="20"/>
     <w:qFormat/>
     <w:rsid w:val="006F2506"/>
@@ -1908,7 +2321,7 @@
       <w:iCs/>
     </w:rPr>
   </w:style>
-  <w:style w:type="paragraph" w:styleId="NoSpacing">
+  <w:style w:type="paragraph" w:styleId="ab">
     <w:name w:val="No Spacing"/>
     <w:uiPriority w:val="1"/>
     <w:qFormat/>
@@ -1917,11 +2330,11 @@
       <w:spacing w:after="0" w:line="240" w:lineRule="auto"/>
     </w:pPr>
   </w:style>
-  <w:style w:type="paragraph" w:styleId="Quote">
+  <w:style w:type="paragraph" w:styleId="ac">
     <w:name w:val="Quote"/>
-    <w:basedOn w:val="Normal"/>
-    <w:next w:val="Normal"/>
-    <w:link w:val="QuoteChar"/>
+    <w:basedOn w:val="a"/>
+    <w:next w:val="a"/>
+    <w:link w:val="ad"/>
     <w:uiPriority w:val="29"/>
     <w:qFormat/>
     <w:rsid w:val="006F2506"/>
@@ -1935,10 +2348,10 @@
       <w:color w:val="404040" w:themeColor="text1" w:themeTint="BF"/>
     </w:rPr>
   </w:style>
-  <w:style w:type="character" w:customStyle="1" w:styleId="QuoteChar">
-    <w:name w:val="Quote Char"/>
-    <w:basedOn w:val="DefaultParagraphFont"/>
-    <w:link w:val="Quote"/>
+  <w:style w:type="character" w:customStyle="1" w:styleId="ad">
+    <w:name w:val="引用 字符"/>
+    <w:basedOn w:val="a0"/>
+    <w:link w:val="ac"/>
     <w:uiPriority w:val="29"/>
     <w:rsid w:val="006F2506"/>
     <w:rPr>
@@ -1947,11 +2360,11 @@
       <w:color w:val="404040" w:themeColor="text1" w:themeTint="BF"/>
     </w:rPr>
   </w:style>
-  <w:style w:type="paragraph" w:styleId="IntenseQuote">
+  <w:style w:type="paragraph" w:styleId="ae">
     <w:name w:val="Intense Quote"/>
-    <w:basedOn w:val="Normal"/>
-    <w:next w:val="Normal"/>
-    <w:link w:val="IntenseQuoteChar"/>
+    <w:basedOn w:val="a"/>
+    <w:next w:val="a"/>
+    <w:link w:val="af"/>
     <w:uiPriority w:val="30"/>
     <w:qFormat/>
     <w:rsid w:val="006F2506"/>
@@ -1969,10 +2382,10 @@
       <w:szCs w:val="28"/>
     </w:rPr>
   </w:style>
-  <w:style w:type="character" w:customStyle="1" w:styleId="IntenseQuoteChar">
-    <w:name w:val="Intense Quote Char"/>
-    <w:basedOn w:val="DefaultParagraphFont"/>
-    <w:link w:val="IntenseQuote"/>
+  <w:style w:type="character" w:customStyle="1" w:styleId="af">
+    <w:name w:val="明显引用 字符"/>
+    <w:basedOn w:val="a0"/>
+    <w:link w:val="ae"/>
     <w:uiPriority w:val="30"/>
     <w:rsid w:val="006F2506"/>
     <w:rPr>
@@ -1982,9 +2395,9 @@
       <w:szCs w:val="28"/>
     </w:rPr>
   </w:style>
-  <w:style w:type="character" w:styleId="SubtleEmphasis">
+  <w:style w:type="character" w:styleId="af0">
     <w:name w:val="Subtle Emphasis"/>
-    <w:basedOn w:val="DefaultParagraphFont"/>
+    <w:basedOn w:val="a0"/>
     <w:uiPriority w:val="19"/>
     <w:qFormat/>
     <w:rsid w:val="006F2506"/>
@@ -1994,9 +2407,9 @@
       <w:color w:val="404040" w:themeColor="text1" w:themeTint="BF"/>
     </w:rPr>
   </w:style>
-  <w:style w:type="character" w:styleId="IntenseEmphasis">
+  <w:style w:type="character" w:styleId="af1">
     <w:name w:val="Intense Emphasis"/>
-    <w:basedOn w:val="DefaultParagraphFont"/>
+    <w:basedOn w:val="a0"/>
     <w:uiPriority w:val="21"/>
     <w:qFormat/>
     <w:rsid w:val="006F2506"/>
@@ -2007,9 +2420,9 @@
       <w:iCs/>
     </w:rPr>
   </w:style>
-  <w:style w:type="character" w:styleId="SubtleReference">
+  <w:style w:type="character" w:styleId="af2">
     <w:name w:val="Subtle Reference"/>
-    <w:basedOn w:val="DefaultParagraphFont"/>
+    <w:basedOn w:val="a0"/>
     <w:uiPriority w:val="31"/>
     <w:qFormat/>
     <w:rsid w:val="006F2506"/>
@@ -2019,9 +2432,9 @@
       <w:u w:val="single" w:color="7F7F7F" w:themeColor="text1" w:themeTint="80"/>
     </w:rPr>
   </w:style>
-  <w:style w:type="character" w:styleId="IntenseReference">
+  <w:style w:type="character" w:styleId="af3">
     <w:name w:val="Intense Reference"/>
-    <w:basedOn w:val="DefaultParagraphFont"/>
+    <w:basedOn w:val="a0"/>
     <w:uiPriority w:val="32"/>
     <w:qFormat/>
     <w:rsid w:val="006F2506"/>
@@ -2033,9 +2446,9 @@
       <w:u w:val="single"/>
     </w:rPr>
   </w:style>
-  <w:style w:type="character" w:styleId="BookTitle">
+  <w:style w:type="character" w:styleId="af4">
     <w:name w:val="Book Title"/>
-    <w:basedOn w:val="DefaultParagraphFont"/>
+    <w:basedOn w:val="a0"/>
     <w:uiPriority w:val="33"/>
     <w:qFormat/>
     <w:rsid w:val="006F2506"/>
@@ -2045,10 +2458,10 @@
       <w:smallCaps/>
     </w:rPr>
   </w:style>
-  <w:style w:type="paragraph" w:styleId="TOCHeading">
+  <w:style w:type="paragraph" w:styleId="TOC">
     <w:name w:val="TOC Heading"/>
-    <w:basedOn w:val="Heading1"/>
-    <w:next w:val="Normal"/>
+    <w:basedOn w:val="1"/>
+    <w:next w:val="a"/>
     <w:uiPriority w:val="39"/>
     <w:semiHidden/>
     <w:unhideWhenUsed/>
@@ -2057,6 +2470,72 @@
     <w:pPr>
       <w:outlineLvl w:val="9"/>
     </w:pPr>
+  </w:style>
+  <w:style w:type="paragraph" w:styleId="af5">
+    <w:name w:val="header"/>
+    <w:basedOn w:val="a"/>
+    <w:link w:val="af6"/>
+    <w:uiPriority w:val="99"/>
+    <w:unhideWhenUsed/>
+    <w:rsid w:val="00D86128"/>
+    <w:pPr>
+      <w:pBdr>
+        <w:bottom w:val="single" w:sz="6" w:space="1" w:color="auto"/>
+      </w:pBdr>
+      <w:tabs>
+        <w:tab w:val="center" w:pos="4153"/>
+        <w:tab w:val="right" w:pos="8306"/>
+      </w:tabs>
+      <w:snapToGrid w:val="0"/>
+      <w:spacing w:line="240" w:lineRule="auto"/>
+      <w:jc w:val="center"/>
+    </w:pPr>
+    <w:rPr>
+      <w:sz w:val="18"/>
+      <w:szCs w:val="18"/>
+    </w:rPr>
+  </w:style>
+  <w:style w:type="character" w:customStyle="1" w:styleId="af6">
+    <w:name w:val="页眉 字符"/>
+    <w:basedOn w:val="a0"/>
+    <w:link w:val="af5"/>
+    <w:uiPriority w:val="99"/>
+    <w:rsid w:val="00D86128"/>
+    <w:rPr>
+      <w:sz w:val="18"/>
+      <w:szCs w:val="18"/>
+    </w:rPr>
+  </w:style>
+  <w:style w:type="paragraph" w:styleId="af7">
+    <w:name w:val="footer"/>
+    <w:basedOn w:val="a"/>
+    <w:link w:val="af8"/>
+    <w:uiPriority w:val="99"/>
+    <w:unhideWhenUsed/>
+    <w:rsid w:val="00D86128"/>
+    <w:pPr>
+      <w:tabs>
+        <w:tab w:val="center" w:pos="4153"/>
+        <w:tab w:val="right" w:pos="8306"/>
+      </w:tabs>
+      <w:snapToGrid w:val="0"/>
+      <w:spacing w:line="240" w:lineRule="auto"/>
+    </w:pPr>
+    <w:rPr>
+      <w:sz w:val="18"/>
+      <w:szCs w:val="18"/>
+    </w:rPr>
+  </w:style>
+  <w:style w:type="character" w:customStyle="1" w:styleId="af8">
+    <w:name w:val="页脚 字符"/>
+    <w:basedOn w:val="a0"/>
+    <w:link w:val="af7"/>
+    <w:uiPriority w:val="99"/>
+    <w:rsid w:val="00D86128"/>
+    <w:rPr>
+      <w:sz w:val="18"/>
+      <w:szCs w:val="18"/>
+    </w:rPr>
   </w:style>
 </w:styles>
 </file>

</xml_diff>